<commit_message>
Resolvido problemas nos casos de uso 4, 5 e 6. Resolve #21
</commit_message>
<xml_diff>
--- a/Requisitos/Casos de Uso - Especificação a nivel de sistema/CSU04-Manter Proprietário.docx
+++ b/Requisitos/Casos de Uso - Especificação a nivel de sistema/CSU04-Manter Proprietário.docx
@@ -1,6 +1,6 @@
 
 <file path=word/document.xml><?xml version="1.0" encoding="utf-8"?>
-<w:document xmlns:wpc="http://schemas.microsoft.com/office/word/2010/wordprocessingCanvas" xmlns:cx="http://schemas.microsoft.com/office/drawing/2014/chartex" xmlns:cx1="http://schemas.microsoft.com/office/drawing/2015/9/8/chartex" xmlns:cx2="http://schemas.microsoft.com/office/drawing/2015/10/21/chartex" xmlns:cx3="http://schemas.microsoft.com/office/drawing/2016/5/9/chartex" xmlns:cx4="http://schemas.microsoft.com/office/drawing/2016/5/10/chartex" xmlns:cx5="http://schemas.microsoft.com/office/drawing/2016/5/11/chartex" xmlns:cx6="http://schemas.microsoft.com/office/drawing/2016/5/12/chartex" xmlns:cx7="http://schemas.microsoft.com/office/drawing/2016/5/13/chartex" xmlns:cx8="http://schemas.microsoft.com/office/drawing/2016/5/14/chartex" xmlns:mc="http://schemas.openxmlformats.org/markup-compatibility/2006" xmlns:aink="http://schemas.microsoft.com/office/drawing/2016/ink" xmlns:am3d="http://schemas.microsoft.com/office/drawing/2017/model3d" xmlns:o="urn:schemas-microsoft-com:office:office" xmlns:oel="http://schemas.microsoft.com/office/2019/extlst" xmlns:r="http://schemas.openxmlformats.org/officeDocument/2006/relationships" xmlns:m="http://schemas.openxmlformats.org/officeDocument/2006/math" xmlns:v="urn:schemas-microsoft-com:vml" xmlns:wp14="http://schemas.microsoft.com/office/word/2010/wordprocessingDrawing" xmlns:wp="http://schemas.openxmlformats.org/drawingml/2006/wordprocessingDrawing" xmlns:w10="urn:schemas-microsoft-com:office:word" xmlns:w="http://schemas.openxmlformats.org/wordprocessingml/2006/main" xmlns:w14="http://schemas.microsoft.com/office/word/2010/wordml" xmlns:w15="http://schemas.microsoft.com/office/word/2012/wordml" xmlns:w16cex="http://schemas.microsoft.com/office/word/2018/wordml/cex" xmlns:w16cid="http://schemas.microsoft.com/office/word/2016/wordml/cid" xmlns:w16="http://schemas.microsoft.com/office/word/2018/wordml" xmlns:w16du="http://schemas.microsoft.com/office/word/2023/wordml/word16du" xmlns:w16sdtdh="http://schemas.microsoft.com/office/word/2020/wordml/sdtdatahash" xmlns:w16sdtfl="http://schemas.microsoft.com/office/word/2024/wordml/sdtformatlock" xmlns:w16se="http://schemas.microsoft.com/office/word/2015/wordml/symex" xmlns:wpg="http://schemas.microsoft.com/office/word/2010/wordprocessingGroup" xmlns:wpi="http://schemas.microsoft.com/office/word/2010/wordprocessingInk" xmlns:wne="http://schemas.microsoft.com/office/word/2006/wordml" xmlns:wps="http://schemas.microsoft.com/office/word/2010/wordprocessingShape" mc:Ignorable="w14 w15 w16se w16cid w16 w16cex w16sdtdh w16sdtfl w16du wp14">
+<w:document xmlns:wpc="http://schemas.microsoft.com/office/word/2010/wordprocessingCanvas" xmlns:cx="http://schemas.microsoft.com/office/drawing/2014/chartex" xmlns:cx1="http://schemas.microsoft.com/office/drawing/2015/9/8/chartex" xmlns:cx2="http://schemas.microsoft.com/office/drawing/2015/10/21/chartex" xmlns:cx3="http://schemas.microsoft.com/office/drawing/2016/5/9/chartex" xmlns:cx4="http://schemas.microsoft.com/office/drawing/2016/5/10/chartex" xmlns:cx5="http://schemas.microsoft.com/office/drawing/2016/5/11/chartex" xmlns:cx6="http://schemas.microsoft.com/office/drawing/2016/5/12/chartex" xmlns:cx7="http://schemas.microsoft.com/office/drawing/2016/5/13/chartex" xmlns:cx8="http://schemas.microsoft.com/office/drawing/2016/5/14/chartex" xmlns:mc="http://schemas.openxmlformats.org/markup-compatibility/2006" xmlns:aink="http://schemas.microsoft.com/office/drawing/2016/ink" xmlns:am3d="http://schemas.microsoft.com/office/drawing/2017/model3d" xmlns:o="urn:schemas-microsoft-com:office:office" xmlns:r="http://schemas.openxmlformats.org/officeDocument/2006/relationships" xmlns:m="http://schemas.openxmlformats.org/officeDocument/2006/math" xmlns:v="urn:schemas-microsoft-com:vml" xmlns:wp14="http://schemas.microsoft.com/office/word/2010/wordprocessingDrawing" xmlns:wp="http://schemas.openxmlformats.org/drawingml/2006/wordprocessingDrawing" xmlns:w10="urn:schemas-microsoft-com:office:word" xmlns:w="http://schemas.openxmlformats.org/wordprocessingml/2006/main" xmlns:w14="http://schemas.microsoft.com/office/word/2010/wordml" xmlns:w15="http://schemas.microsoft.com/office/word/2012/wordml" xmlns:w16cex="http://schemas.microsoft.com/office/word/2018/wordml/cex" xmlns:w16cid="http://schemas.microsoft.com/office/word/2016/wordml/cid" xmlns:w16="http://schemas.microsoft.com/office/word/2018/wordml" xmlns:w16se="http://schemas.microsoft.com/office/word/2015/wordml/symex" xmlns:wpg="http://schemas.microsoft.com/office/word/2010/wordprocessingGroup" xmlns:wpi="http://schemas.microsoft.com/office/word/2010/wordprocessingInk" xmlns:wne="http://schemas.microsoft.com/office/word/2006/wordml" xmlns:wps="http://schemas.microsoft.com/office/word/2010/wordprocessingShape" mc:Ignorable="w14 w15 w16se w16cid w16 w16cex wp14">
   <w:body>
     <w:p>
       <w:pPr>
@@ -467,20 +467,32 @@
               <w:rPr>
                 <w:sz w:val="28"/>
               </w:rPr>
-              <w:t xml:space="preserve">Usuário </w:t>
-            </w:r>
-            <w:r>
-              <w:rPr>
-                <w:sz w:val="28"/>
-              </w:rPr>
-              <w:t xml:space="preserve">entra na plataforma e ascende para a área de registrar </w:t>
+              <w:t>Ator</w:t>
+            </w:r>
+            <w:r>
+              <w:rPr>
+                <w:sz w:val="28"/>
+              </w:rPr>
+              <w:t xml:space="preserve"> </w:t>
+            </w:r>
+            <w:r>
+              <w:rPr>
+                <w:sz w:val="28"/>
+              </w:rPr>
+              <w:t>entra na plataforma</w:t>
+            </w:r>
+            <w:r>
+              <w:rPr>
+                <w:sz w:val="28"/>
+              </w:rPr>
+              <w:t xml:space="preserve"> para tela de </w:t>
             </w:r>
             <w:proofErr w:type="gramStart"/>
             <w:r>
               <w:rPr>
                 <w:sz w:val="28"/>
               </w:rPr>
-              <w:t>usuário</w:t>
+              <w:t>login</w:t>
             </w:r>
             <w:r>
               <w:rPr>
@@ -501,24 +513,15 @@
                 <w:color w:val="FF0000"/>
                 <w:sz w:val="28"/>
               </w:rPr>
-              <w:t>a 16</w:t>
+              <w:t xml:space="preserve">a </w:t>
             </w:r>
             <w:r>
               <w:rPr>
                 <w:color w:val="FF0000"/>
                 <w:sz w:val="28"/>
               </w:rPr>
-              <w:t xml:space="preserve"> - </w:t>
-            </w:r>
-            <w:proofErr w:type="spellStart"/>
-            <w:r>
-              <w:rPr>
-                <w:color w:val="FF0000"/>
-                <w:sz w:val="28"/>
-              </w:rPr>
-              <w:t>CadastroUsuario</w:t>
-            </w:r>
-            <w:proofErr w:type="spellEnd"/>
+              <w:t>01</w:t>
+            </w:r>
             <w:r>
               <w:rPr>
                 <w:sz w:val="28"/>
@@ -723,28 +726,49 @@
                 <w:sz w:val="28"/>
                 <w:szCs w:val="28"/>
               </w:rPr>
-              <w:t>preenche as informações cadastrais</w:t>
-            </w:r>
-            <w:r>
-              <w:rPr>
-                <w:sz w:val="28"/>
-                <w:szCs w:val="28"/>
-              </w:rPr>
-              <w:t xml:space="preserve"> </w:t>
-            </w:r>
-            <w:r>
-              <w:rPr>
-                <w:sz w:val="28"/>
-                <w:szCs w:val="28"/>
-              </w:rPr>
-              <w:t>e marca a opção de “Proprietário</w:t>
-            </w:r>
-            <w:r>
-              <w:rPr>
-                <w:sz w:val="28"/>
-                <w:szCs w:val="28"/>
-              </w:rPr>
-              <w:t>”.</w:t>
+              <w:t xml:space="preserve">pressiona o botão “registre-se” na tela de </w:t>
+            </w:r>
+            <w:proofErr w:type="gramStart"/>
+            <w:r>
+              <w:rPr>
+                <w:sz w:val="28"/>
+                <w:szCs w:val="28"/>
+              </w:rPr>
+              <w:t>login</w:t>
+            </w:r>
+            <w:r>
+              <w:rPr>
+                <w:sz w:val="28"/>
+              </w:rPr>
+              <w:t>(</w:t>
+            </w:r>
+            <w:proofErr w:type="gramEnd"/>
+            <w:r>
+              <w:rPr>
+                <w:color w:val="FF0000"/>
+                <w:sz w:val="28"/>
+              </w:rPr>
+              <w:t>Tela 0</w:t>
+            </w:r>
+            <w:r>
+              <w:rPr>
+                <w:color w:val="FF0000"/>
+                <w:sz w:val="28"/>
+              </w:rPr>
+              <w:t>1</w:t>
+            </w:r>
+            <w:r>
+              <w:rPr>
+                <w:sz w:val="28"/>
+              </w:rPr>
+              <w:t>)</w:t>
+            </w:r>
+            <w:r>
+              <w:rPr>
+                <w:sz w:val="28"/>
+                <w:szCs w:val="28"/>
+              </w:rPr>
+              <w:t>.</w:t>
             </w:r>
           </w:p>
           <w:p>
@@ -767,7 +791,7 @@
                 <w:sz w:val="28"/>
                 <w:szCs w:val="28"/>
               </w:rPr>
-              <w:t>Ator pressiona o botão de “Cadastrar".</w:t>
+              <w:t>Ator preenche as informações dos formulários.</w:t>
             </w:r>
           </w:p>
           <w:p>
@@ -790,7 +814,7 @@
                 <w:sz w:val="28"/>
                 <w:szCs w:val="28"/>
               </w:rPr>
-              <w:t>Sistema faz a verificação se já existe usuário cadastrado.</w:t>
+              <w:t>Ator pressiona o botão de “Cadastrar".</w:t>
             </w:r>
           </w:p>
           <w:p>
@@ -933,13 +957,6 @@
                 <w:sz w:val="28"/>
               </w:rPr>
               <w:t xml:space="preserve"> 01</w:t>
-            </w:r>
-            <w:r>
-              <w:rPr>
-                <w:color w:val="FF0000"/>
-                <w:sz w:val="28"/>
-              </w:rPr>
-              <w:t xml:space="preserve"> – Login</w:t>
             </w:r>
             <w:r>
               <w:rPr>
@@ -1206,22 +1223,6 @@
             </w:r>
             <w:r>
               <w:rPr>
-                <w:color w:val="FF0000"/>
-                <w:sz w:val="28"/>
-              </w:rPr>
-              <w:t xml:space="preserve"> - </w:t>
-            </w:r>
-            <w:proofErr w:type="spellStart"/>
-            <w:r>
-              <w:rPr>
-                <w:color w:val="FF0000"/>
-                <w:sz w:val="28"/>
-              </w:rPr>
-              <w:t>TelaInicialInquilino</w:t>
-            </w:r>
-            <w:proofErr w:type="spellEnd"/>
-            <w:r>
-              <w:rPr>
                 <w:sz w:val="28"/>
               </w:rPr>
               <w:t>)</w:t>
@@ -1290,22 +1291,6 @@
               </w:rPr>
               <w:t xml:space="preserve"> 18</w:t>
             </w:r>
-            <w:r>
-              <w:rPr>
-                <w:color w:val="FF0000"/>
-                <w:sz w:val="28"/>
-              </w:rPr>
-              <w:t xml:space="preserve"> - </w:t>
-            </w:r>
-            <w:proofErr w:type="spellStart"/>
-            <w:r>
-              <w:rPr>
-                <w:color w:val="FF0000"/>
-                <w:sz w:val="28"/>
-              </w:rPr>
-              <w:t>ConsultarUsuário</w:t>
-            </w:r>
-            <w:proofErr w:type="spellEnd"/>
             <w:r>
               <w:rPr>
                 <w:sz w:val="28"/>
@@ -2676,6 +2661,70 @@
           </w:p>
         </w:tc>
       </w:tr>
+      <w:tr>
+        <w:tc>
+          <w:tcPr>
+            <w:tcW w:w="2628" w:type="dxa"/>
+            <w:tcBorders>
+              <w:top w:val="single" w:sz="4" w:space="0" w:color="auto"/>
+              <w:left w:val="single" w:sz="4" w:space="0" w:color="auto"/>
+              <w:bottom w:val="single" w:sz="4" w:space="0" w:color="auto"/>
+              <w:right w:val="single" w:sz="4" w:space="0" w:color="auto"/>
+            </w:tcBorders>
+          </w:tcPr>
+          <w:p>
+            <w:pPr>
+              <w:jc w:val="center"/>
+            </w:pPr>
+            <w:r>
+              <w:t>23/07/2025</w:t>
+            </w:r>
+          </w:p>
+        </w:tc>
+        <w:tc>
+          <w:tcPr>
+            <w:tcW w:w="1800" w:type="dxa"/>
+            <w:tcBorders>
+              <w:top w:val="single" w:sz="4" w:space="0" w:color="auto"/>
+              <w:left w:val="single" w:sz="4" w:space="0" w:color="auto"/>
+              <w:bottom w:val="single" w:sz="4" w:space="0" w:color="auto"/>
+              <w:right w:val="single" w:sz="4" w:space="0" w:color="auto"/>
+            </w:tcBorders>
+          </w:tcPr>
+          <w:p>
+            <w:pPr>
+              <w:jc w:val="center"/>
+            </w:pPr>
+            <w:proofErr w:type="spellStart"/>
+            <w:r>
+              <w:t>Tallysson</w:t>
+            </w:r>
+            <w:proofErr w:type="spellEnd"/>
+            <w:r>
+              <w:t xml:space="preserve"> Luiz</w:t>
+            </w:r>
+          </w:p>
+        </w:tc>
+        <w:tc>
+          <w:tcPr>
+            <w:tcW w:w="6120" w:type="dxa"/>
+            <w:tcBorders>
+              <w:top w:val="single" w:sz="4" w:space="0" w:color="auto"/>
+              <w:left w:val="single" w:sz="4" w:space="0" w:color="auto"/>
+              <w:bottom w:val="single" w:sz="4" w:space="0" w:color="auto"/>
+              <w:right w:val="single" w:sz="4" w:space="0" w:color="auto"/>
+            </w:tcBorders>
+          </w:tcPr>
+          <w:p>
+            <w:pPr>
+              <w:jc w:val="center"/>
+            </w:pPr>
+            <w:r>
+              <w:t>Organizar a estrutura do fluxo obedecendo mudanças</w:t>
+            </w:r>
+          </w:p>
+        </w:tc>
+      </w:tr>
     </w:tbl>
     <w:p/>
     <w:sectPr>
@@ -2689,7 +2738,7 @@
 </file>
 
 <file path=word/numbering.xml><?xml version="1.0" encoding="utf-8"?>
-<w:numbering xmlns:wpc="http://schemas.microsoft.com/office/word/2010/wordprocessingCanvas" xmlns:cx="http://schemas.microsoft.com/office/drawing/2014/chartex" xmlns:cx1="http://schemas.microsoft.com/office/drawing/2015/9/8/chartex" xmlns:cx2="http://schemas.microsoft.com/office/drawing/2015/10/21/chartex" xmlns:cx3="http://schemas.microsoft.com/office/drawing/2016/5/9/chartex" xmlns:cx4="http://schemas.microsoft.com/office/drawing/2016/5/10/chartex" xmlns:cx5="http://schemas.microsoft.com/office/drawing/2016/5/11/chartex" xmlns:cx6="http://schemas.microsoft.com/office/drawing/2016/5/12/chartex" xmlns:cx7="http://schemas.microsoft.com/office/drawing/2016/5/13/chartex" xmlns:cx8="http://schemas.microsoft.com/office/drawing/2016/5/14/chartex" xmlns:mc="http://schemas.openxmlformats.org/markup-compatibility/2006" xmlns:aink="http://schemas.microsoft.com/office/drawing/2016/ink" xmlns:am3d="http://schemas.microsoft.com/office/drawing/2017/model3d" xmlns:o="urn:schemas-microsoft-com:office:office" xmlns:oel="http://schemas.microsoft.com/office/2019/extlst" xmlns:r="http://schemas.openxmlformats.org/officeDocument/2006/relationships" xmlns:m="http://schemas.openxmlformats.org/officeDocument/2006/math" xmlns:v="urn:schemas-microsoft-com:vml" xmlns:wp14="http://schemas.microsoft.com/office/word/2010/wordprocessingDrawing" xmlns:wp="http://schemas.openxmlformats.org/drawingml/2006/wordprocessingDrawing" xmlns:w10="urn:schemas-microsoft-com:office:word" xmlns:w="http://schemas.openxmlformats.org/wordprocessingml/2006/main" xmlns:w14="http://schemas.microsoft.com/office/word/2010/wordml" xmlns:w15="http://schemas.microsoft.com/office/word/2012/wordml" xmlns:w16cex="http://schemas.microsoft.com/office/word/2018/wordml/cex" xmlns:w16cid="http://schemas.microsoft.com/office/word/2016/wordml/cid" xmlns:w16="http://schemas.microsoft.com/office/word/2018/wordml" xmlns:w16du="http://schemas.microsoft.com/office/word/2023/wordml/word16du" xmlns:w16sdtdh="http://schemas.microsoft.com/office/word/2020/wordml/sdtdatahash" xmlns:w16sdtfl="http://schemas.microsoft.com/office/word/2024/wordml/sdtformatlock" xmlns:w16se="http://schemas.microsoft.com/office/word/2015/wordml/symex" xmlns:wpg="http://schemas.microsoft.com/office/word/2010/wordprocessingGroup" xmlns:wpi="http://schemas.microsoft.com/office/word/2010/wordprocessingInk" xmlns:wne="http://schemas.microsoft.com/office/word/2006/wordml" xmlns:wps="http://schemas.microsoft.com/office/word/2010/wordprocessingShape" mc:Ignorable="w14 w15 w16se w16cid w16 w16cex w16sdtdh w16sdtfl w16du wp14">
+<w:numbering xmlns:wpc="http://schemas.microsoft.com/office/word/2010/wordprocessingCanvas" xmlns:cx="http://schemas.microsoft.com/office/drawing/2014/chartex" xmlns:cx1="http://schemas.microsoft.com/office/drawing/2015/9/8/chartex" xmlns:cx2="http://schemas.microsoft.com/office/drawing/2015/10/21/chartex" xmlns:cx3="http://schemas.microsoft.com/office/drawing/2016/5/9/chartex" xmlns:cx4="http://schemas.microsoft.com/office/drawing/2016/5/10/chartex" xmlns:cx5="http://schemas.microsoft.com/office/drawing/2016/5/11/chartex" xmlns:cx6="http://schemas.microsoft.com/office/drawing/2016/5/12/chartex" xmlns:cx7="http://schemas.microsoft.com/office/drawing/2016/5/13/chartex" xmlns:cx8="http://schemas.microsoft.com/office/drawing/2016/5/14/chartex" xmlns:mc="http://schemas.openxmlformats.org/markup-compatibility/2006" xmlns:aink="http://schemas.microsoft.com/office/drawing/2016/ink" xmlns:am3d="http://schemas.microsoft.com/office/drawing/2017/model3d" xmlns:o="urn:schemas-microsoft-com:office:office" xmlns:r="http://schemas.openxmlformats.org/officeDocument/2006/relationships" xmlns:m="http://schemas.openxmlformats.org/officeDocument/2006/math" xmlns:v="urn:schemas-microsoft-com:vml" xmlns:wp14="http://schemas.microsoft.com/office/word/2010/wordprocessingDrawing" xmlns:wp="http://schemas.openxmlformats.org/drawingml/2006/wordprocessingDrawing" xmlns:w10="urn:schemas-microsoft-com:office:word" xmlns:w="http://schemas.openxmlformats.org/wordprocessingml/2006/main" xmlns:w14="http://schemas.microsoft.com/office/word/2010/wordml" xmlns:w15="http://schemas.microsoft.com/office/word/2012/wordml" xmlns:w16cex="http://schemas.microsoft.com/office/word/2018/wordml/cex" xmlns:w16cid="http://schemas.microsoft.com/office/word/2016/wordml/cid" xmlns:w16="http://schemas.microsoft.com/office/word/2018/wordml" xmlns:w16se="http://schemas.microsoft.com/office/word/2015/wordml/symex" xmlns:wpg="http://schemas.microsoft.com/office/word/2010/wordprocessingGroup" xmlns:wpi="http://schemas.microsoft.com/office/word/2010/wordprocessingInk" xmlns:wne="http://schemas.microsoft.com/office/word/2006/wordml" xmlns:wps="http://schemas.microsoft.com/office/word/2010/wordprocessingShape" mc:Ignorable="w14 w15 w16se w16cid w16 w16cex wp14">
   <w:abstractNum w:abstractNumId="0" w15:restartNumberingAfterBreak="0">
     <w:nsid w:val="0145720D"/>
     <w:multiLevelType w:val="singleLevel"/>
@@ -4857,71 +4906,71 @@
       </w:pPr>
     </w:lvl>
   </w:abstractNum>
-  <w:num w:numId="1" w16cid:durableId="1524900227">
+  <w:num w:numId="1">
     <w:abstractNumId w:val="0"/>
   </w:num>
-  <w:num w:numId="2" w16cid:durableId="1293898825">
+  <w:num w:numId="2">
     <w:abstractNumId w:val="7"/>
   </w:num>
-  <w:num w:numId="3" w16cid:durableId="1297684691">
+  <w:num w:numId="3">
     <w:abstractNumId w:val="6"/>
   </w:num>
-  <w:num w:numId="4" w16cid:durableId="22367967">
+  <w:num w:numId="4">
     <w:abstractNumId w:val="3"/>
   </w:num>
-  <w:num w:numId="5" w16cid:durableId="33161222">
+  <w:num w:numId="5">
     <w:abstractNumId w:val="13"/>
   </w:num>
-  <w:num w:numId="6" w16cid:durableId="262227534">
+  <w:num w:numId="6">
     <w:abstractNumId w:val="15"/>
   </w:num>
-  <w:num w:numId="7" w16cid:durableId="1438791272">
+  <w:num w:numId="7">
     <w:abstractNumId w:val="8"/>
   </w:num>
-  <w:num w:numId="8" w16cid:durableId="1790586459">
+  <w:num w:numId="8">
     <w:abstractNumId w:val="17"/>
   </w:num>
-  <w:num w:numId="9" w16cid:durableId="310670974">
+  <w:num w:numId="9">
     <w:abstractNumId w:val="14"/>
   </w:num>
-  <w:num w:numId="10" w16cid:durableId="366297086">
+  <w:num w:numId="10">
     <w:abstractNumId w:val="18"/>
   </w:num>
-  <w:num w:numId="11" w16cid:durableId="801965347">
+  <w:num w:numId="11">
     <w:abstractNumId w:val="12"/>
   </w:num>
-  <w:num w:numId="12" w16cid:durableId="1252007836">
+  <w:num w:numId="12">
     <w:abstractNumId w:val="10"/>
   </w:num>
-  <w:num w:numId="13" w16cid:durableId="1503349748">
+  <w:num w:numId="13">
     <w:abstractNumId w:val="4"/>
   </w:num>
-  <w:num w:numId="14" w16cid:durableId="77949684">
+  <w:num w:numId="14">
     <w:abstractNumId w:val="9"/>
   </w:num>
-  <w:num w:numId="15" w16cid:durableId="1536849740">
+  <w:num w:numId="15">
     <w:abstractNumId w:val="5"/>
   </w:num>
-  <w:num w:numId="16" w16cid:durableId="2117211410">
+  <w:num w:numId="16">
     <w:abstractNumId w:val="16"/>
   </w:num>
-  <w:num w:numId="17" w16cid:durableId="176123353">
+  <w:num w:numId="17">
     <w:abstractNumId w:val="19"/>
   </w:num>
-  <w:num w:numId="18" w16cid:durableId="2095204847">
+  <w:num w:numId="18">
     <w:abstractNumId w:val="11"/>
   </w:num>
-  <w:num w:numId="19" w16cid:durableId="159471761">
+  <w:num w:numId="19">
     <w:abstractNumId w:val="2"/>
   </w:num>
-  <w:num w:numId="20" w16cid:durableId="1856311772">
+  <w:num w:numId="20">
     <w:abstractNumId w:val="1"/>
   </w:num>
 </w:numbering>
 </file>
 
 <file path=word/styles.xml><?xml version="1.0" encoding="utf-8"?>
-<w:styles xmlns:mc="http://schemas.openxmlformats.org/markup-compatibility/2006" xmlns:r="http://schemas.openxmlformats.org/officeDocument/2006/relationships" xmlns:w="http://schemas.openxmlformats.org/wordprocessingml/2006/main" xmlns:w14="http://schemas.microsoft.com/office/word/2010/wordml" xmlns:w15="http://schemas.microsoft.com/office/word/2012/wordml" xmlns:w16cex="http://schemas.microsoft.com/office/word/2018/wordml/cex" xmlns:w16cid="http://schemas.microsoft.com/office/word/2016/wordml/cid" xmlns:w16="http://schemas.microsoft.com/office/word/2018/wordml" xmlns:w16du="http://schemas.microsoft.com/office/word/2023/wordml/word16du" xmlns:w16sdtdh="http://schemas.microsoft.com/office/word/2020/wordml/sdtdatahash" xmlns:w16sdtfl="http://schemas.microsoft.com/office/word/2024/wordml/sdtformatlock" xmlns:w16se="http://schemas.microsoft.com/office/word/2015/wordml/symex" mc:Ignorable="w14 w15 w16se w16cid w16 w16cex w16sdtdh w16sdtfl w16du">
+<w:styles xmlns:mc="http://schemas.openxmlformats.org/markup-compatibility/2006" xmlns:r="http://schemas.openxmlformats.org/officeDocument/2006/relationships" xmlns:w="http://schemas.openxmlformats.org/wordprocessingml/2006/main" xmlns:w14="http://schemas.microsoft.com/office/word/2010/wordml" xmlns:w15="http://schemas.microsoft.com/office/word/2012/wordml" xmlns:w16cex="http://schemas.microsoft.com/office/word/2018/wordml/cex" xmlns:w16cid="http://schemas.microsoft.com/office/word/2016/wordml/cid" xmlns:w16="http://schemas.microsoft.com/office/word/2018/wordml" xmlns:w16se="http://schemas.microsoft.com/office/word/2015/wordml/symex" mc:Ignorable="w14 w15 w16se w16cid w16 w16cex">
   <w:docDefaults>
     <w:rPrDefault>
       <w:rPr>

</xml_diff>